<commit_message>
Added diagramme_composant and diagramme_deploiement descriptions...
</commit_message>
<xml_diff>
--- a/domaine_fonctionnel.docx
+++ b/domaine_fonctionnel.docx
@@ -1903,8 +1903,6 @@
       <w:r>
         <w:t>table</w:t>
       </w:r>
-      <w:bookmarkStart w:id="0" w:name="_GoBack"/>
-      <w:bookmarkEnd w:id="0"/>
       <w:r>
         <w:t>. Le champ « </w:t>
       </w:r>
@@ -2486,9 +2484,1382 @@
         <w:t> » est la table utilisée pour l’aide-mémoire, contenant les recettes des produits proposés. Elle est destinée à être utilisée (si nécessaire) par les pizzaïolos lors de la réalisation des pizzas.</w:t>
       </w:r>
     </w:p>
+    <w:p>
+      <w:pPr>
+        <w:jc w:val="both"/>
+      </w:pPr>
+    </w:p>
+    <w:p>
+      <w:pPr>
+        <w:jc w:val="both"/>
+      </w:pPr>
+    </w:p>
+    <w:p>
+      <w:pPr>
+        <w:jc w:val="both"/>
+      </w:pPr>
+    </w:p>
+    <w:p>
+      <w:pPr>
+        <w:jc w:val="both"/>
+      </w:pPr>
+    </w:p>
+    <w:p>
+      <w:pPr>
+        <w:jc w:val="both"/>
+      </w:pPr>
+    </w:p>
+    <w:p>
+      <w:pPr>
+        <w:jc w:val="both"/>
+      </w:pPr>
+    </w:p>
+    <w:p>
+      <w:pPr>
+        <w:jc w:val="both"/>
+      </w:pPr>
+    </w:p>
+    <w:p>
+      <w:pPr>
+        <w:jc w:val="both"/>
+      </w:pPr>
+    </w:p>
+    <w:p>
+      <w:pPr>
+        <w:jc w:val="both"/>
+      </w:pPr>
+    </w:p>
+    <w:p>
+      <w:pPr>
+        <w:jc w:val="both"/>
+      </w:pPr>
+    </w:p>
+    <w:p>
+      <w:pPr>
+        <w:jc w:val="both"/>
+      </w:pPr>
+    </w:p>
+    <w:p>
+      <w:pPr>
+        <w:jc w:val="both"/>
+      </w:pPr>
+    </w:p>
+    <w:p>
+      <w:pPr>
+        <w:jc w:val="both"/>
+      </w:pPr>
+    </w:p>
+    <w:p>
+      <w:pPr>
+        <w:jc w:val="both"/>
+      </w:pPr>
+    </w:p>
+    <w:p>
+      <w:pPr>
+        <w:jc w:val="both"/>
+      </w:pPr>
+    </w:p>
+    <w:p>
+      <w:pPr>
+        <w:jc w:val="both"/>
+      </w:pPr>
+    </w:p>
+    <w:p>
+      <w:pPr>
+        <w:jc w:val="both"/>
+      </w:pPr>
+    </w:p>
+    <w:p>
+      <w:pPr>
+        <w:jc w:val="both"/>
+      </w:pPr>
+    </w:p>
+    <w:p>
+      <w:pPr>
+        <w:jc w:val="both"/>
+      </w:pPr>
+    </w:p>
+    <w:p>
+      <w:pPr>
+        <w:jc w:val="both"/>
+      </w:pPr>
+    </w:p>
+    <w:p>
+      <w:pPr>
+        <w:jc w:val="both"/>
+      </w:pPr>
+    </w:p>
+    <w:p>
+      <w:pPr>
+        <w:jc w:val="both"/>
+      </w:pPr>
+    </w:p>
+    <w:p>
+      <w:pPr>
+        <w:jc w:val="both"/>
+      </w:pPr>
+    </w:p>
+    <w:p>
+      <w:pPr>
+        <w:jc w:val="both"/>
+      </w:pPr>
+    </w:p>
+    <w:p>
+      <w:pPr>
+        <w:jc w:val="both"/>
+      </w:pPr>
+    </w:p>
+    <w:p>
+      <w:pPr>
+        <w:jc w:val="both"/>
+      </w:pPr>
+    </w:p>
+    <w:p>
+      <w:pPr>
+        <w:jc w:val="both"/>
+      </w:pPr>
+    </w:p>
+    <w:p>
+      <w:pPr>
+        <w:jc w:val="both"/>
+      </w:pPr>
+    </w:p>
+    <w:p>
+      <w:pPr>
+        <w:jc w:val="both"/>
+        <w:sectPr>
+          <w:pgSz w:w="11906" w:h="16838"/>
+          <w:pgMar w:top="1418" w:right="1418" w:bottom="1418" w:left="1418" w:header="709" w:footer="709" w:gutter="0"/>
+          <w:cols w:space="708"/>
+          <w:docGrid w:linePitch="360"/>
+        </w:sectPr>
+      </w:pPr>
+    </w:p>
+    <w:p>
+      <w:pPr>
+        <w:jc w:val="center"/>
+      </w:pPr>
+      <w:r>
+        <w:lastRenderedPageBreak/>
+        <w:pict>
+          <v:shape id="_x0000_i1038" type="#_x0000_t75" style="width:653.25pt;height:508.5pt;mso-position-horizontal:absolute">
+            <v:imagedata r:id="rId10" o:title="diagramme_composant" croptop="-265f" cropbottom="-265f" cropleft="-210f" cropright="-210f"/>
+          </v:shape>
+        </w:pict>
+      </w:r>
+    </w:p>
+    <w:p>
+      <w:pPr>
+        <w:sectPr>
+          <w:pgSz w:w="16838" w:h="11906" w:orient="landscape"/>
+          <w:pgMar w:top="851" w:right="1418" w:bottom="993" w:left="1418" w:header="709" w:footer="709" w:gutter="0"/>
+          <w:cols w:space="708"/>
+          <w:docGrid w:linePitch="360"/>
+        </w:sectPr>
+      </w:pPr>
+    </w:p>
+    <w:p>
+      <w:pPr>
+        <w:pStyle w:val="Paragraphedeliste"/>
+        <w:numPr>
+          <w:ilvl w:val="0"/>
+          <w:numId w:val="5"/>
+        </w:numPr>
+        <w:jc w:val="both"/>
+        <w:rPr>
+          <w:b/>
+          <w:sz w:val="28"/>
+          <w:szCs w:val="28"/>
+          <w:u w:val="single"/>
+        </w:rPr>
+      </w:pPr>
+      <w:r>
+        <w:rPr>
+          <w:b/>
+          <w:sz w:val="28"/>
+          <w:szCs w:val="28"/>
+          <w:u w:val="single"/>
+        </w:rPr>
+        <w:lastRenderedPageBreak/>
+        <w:t xml:space="preserve">Description du diagramme de </w:t>
+      </w:r>
+      <w:r>
+        <w:rPr>
+          <w:b/>
+          <w:sz w:val="28"/>
+          <w:szCs w:val="28"/>
+          <w:u w:val="single"/>
+        </w:rPr>
+        <w:t>composants</w:t>
+      </w:r>
+    </w:p>
+    <w:p>
+      <w:pPr>
+        <w:jc w:val="both"/>
+        <w:rPr>
+          <w:b/>
+          <w:sz w:val="28"/>
+          <w:szCs w:val="28"/>
+          <w:u w:val="single"/>
+        </w:rPr>
+      </w:pPr>
+    </w:p>
+    <w:p>
+      <w:pPr>
+        <w:ind w:firstLine="360"/>
+        <w:jc w:val="both"/>
+      </w:pPr>
+      <w:r>
+        <w:t>Le diagramme de composants ci-dessus décrit l’organisation du système du point de v</w:t>
+      </w:r>
+      <w:r>
+        <w:t xml:space="preserve">ue des </w:t>
+      </w:r>
+      <w:r>
+        <w:t>modules de classes. Il permet notamment d’illustrer les dépendances et relations existantes.</w:t>
+      </w:r>
+    </w:p>
+    <w:p>
+      <w:pPr>
+        <w:ind w:firstLine="360"/>
+        <w:jc w:val="both"/>
+      </w:pPr>
+      <w:r>
+        <w:t>La partie gauche nommée « </w:t>
+      </w:r>
+      <w:r>
+        <w:rPr>
+          <w:b/>
+        </w:rPr>
+        <w:t>UserInterface</w:t>
+      </w:r>
+      <w:r>
+        <w:t> » peut-être considéré comme le point de départ lors de l’utilisation de l’application. Il s’agit là de la partie interface utilisateur.</w:t>
+      </w:r>
+    </w:p>
+    <w:p>
+      <w:pPr>
+        <w:jc w:val="both"/>
+      </w:pPr>
+    </w:p>
+    <w:p>
+      <w:pPr>
+        <w:pStyle w:val="Paragraphedeliste"/>
+        <w:numPr>
+          <w:ilvl w:val="0"/>
+          <w:numId w:val="7"/>
+        </w:numPr>
+        <w:jc w:val="both"/>
+      </w:pPr>
+      <w:r>
+        <w:rPr>
+          <w:b/>
+          <w:u w:val="single"/>
+        </w:rPr>
+        <w:t>SearchEngine</w:t>
+      </w:r>
+      <w:r>
+        <w:t> :</w:t>
+      </w:r>
+    </w:p>
+    <w:p>
+      <w:pPr>
+        <w:pStyle w:val="Paragraphedeliste"/>
+        <w:ind w:left="1423"/>
+        <w:jc w:val="both"/>
+        <w:rPr>
+          <w:b/>
+          <w:u w:val="single"/>
+        </w:rPr>
+      </w:pPr>
+    </w:p>
+    <w:p>
+      <w:pPr>
+        <w:pStyle w:val="Paragraphedeliste"/>
+        <w:ind w:left="1423" w:firstLine="701"/>
+        <w:jc w:val="both"/>
+      </w:pPr>
+      <w:r>
+        <w:t>Dans cette partie, nous voyons que lors de la recherche d’une pizza, par un client par exemple, le système fait appel au « </w:t>
+      </w:r>
+      <w:r>
+        <w:rPr>
+          <w:b/>
+        </w:rPr>
+        <w:t>ProductManager</w:t>
+      </w:r>
+      <w:r>
+        <w:t> » et notamment au composant « </w:t>
+      </w:r>
+      <w:r>
+        <w:rPr>
+          <w:b/>
+        </w:rPr>
+        <w:t>:</w:t>
+      </w:r>
+      <w:r>
+        <w:rPr>
+          <w:b/>
+        </w:rPr>
+        <w:t>S</w:t>
+      </w:r>
+      <w:r>
+        <w:rPr>
+          <w:b/>
+        </w:rPr>
+        <w:t>tock</w:t>
+      </w:r>
+      <w:r>
+        <w:t> » lui-même lié au composant « </w:t>
+      </w:r>
+      <w:r>
+        <w:rPr>
+          <w:b/>
+        </w:rPr>
+        <w:t>:</w:t>
+      </w:r>
+      <w:r>
+        <w:rPr>
+          <w:b/>
+        </w:rPr>
+        <w:t>P</w:t>
+      </w:r>
+      <w:r>
+        <w:rPr>
+          <w:b/>
+        </w:rPr>
+        <w:t>izza</w:t>
+      </w:r>
+      <w:r>
+        <w:t> ».</w:t>
+      </w:r>
+    </w:p>
+    <w:p>
+      <w:pPr>
+        <w:jc w:val="both"/>
+      </w:pPr>
+    </w:p>
+    <w:p>
+      <w:pPr>
+        <w:pStyle w:val="Paragraphedeliste"/>
+        <w:numPr>
+          <w:ilvl w:val="0"/>
+          <w:numId w:val="7"/>
+        </w:numPr>
+        <w:jc w:val="both"/>
+      </w:pPr>
+      <w:r>
+        <w:rPr>
+          <w:b/>
+          <w:u w:val="single"/>
+        </w:rPr>
+        <w:t>Authentication</w:t>
+      </w:r>
+      <w:r>
+        <w:t xml:space="preserve"> : </w:t>
+      </w:r>
+    </w:p>
+    <w:p>
+      <w:pPr>
+        <w:pStyle w:val="Paragraphedeliste"/>
+        <w:ind w:left="1423"/>
+        <w:jc w:val="both"/>
+        <w:rPr>
+          <w:b/>
+          <w:u w:val="single"/>
+        </w:rPr>
+      </w:pPr>
+    </w:p>
+    <w:p>
+      <w:pPr>
+        <w:pStyle w:val="Paragraphedeliste"/>
+        <w:ind w:left="1423" w:firstLine="701"/>
+        <w:jc w:val="both"/>
+      </w:pPr>
+      <w:r>
+        <w:t>Cette partie illustre l’authentification d’un utilisateur. On peut y voir notamment le moment où l’utilisateur est défini comme étant un employé ou un client « </w:t>
+      </w:r>
+      <w:r>
+        <w:rPr>
+          <w:b/>
+        </w:rPr>
+        <w:t>ManageUser</w:t>
+      </w:r>
+      <w:r>
+        <w:t> ».</w:t>
+      </w:r>
+    </w:p>
+    <w:p>
+      <w:pPr>
+        <w:pStyle w:val="Paragraphedeliste"/>
+        <w:ind w:left="1423" w:firstLine="701"/>
+        <w:jc w:val="both"/>
+      </w:pPr>
+    </w:p>
+    <w:p>
+      <w:pPr>
+        <w:pStyle w:val="Paragraphedeliste"/>
+        <w:numPr>
+          <w:ilvl w:val="0"/>
+          <w:numId w:val="13"/>
+        </w:numPr>
+        <w:jc w:val="both"/>
+      </w:pPr>
+      <w:r>
+        <w:rPr>
+          <w:b/>
+          <w:u w:val="single"/>
+        </w:rPr>
+        <w:t>Employee</w:t>
+      </w:r>
+      <w:r>
+        <w:t> :  Nous voyons ici la relation entre « </w:t>
+      </w:r>
+      <w:r>
+        <w:rPr>
+          <w:b/>
+        </w:rPr>
+        <w:t>:</w:t>
+      </w:r>
+      <w:r>
+        <w:rPr>
+          <w:b/>
+        </w:rPr>
+        <w:t>E</w:t>
+      </w:r>
+      <w:r>
+        <w:rPr>
+          <w:b/>
+        </w:rPr>
+        <w:t>mployee</w:t>
+      </w:r>
+      <w:r>
+        <w:t> » et « </w:t>
+      </w:r>
+      <w:r>
+        <w:rPr>
+          <w:b/>
+        </w:rPr>
+        <w:t>:</w:t>
+      </w:r>
+      <w:r>
+        <w:rPr>
+          <w:b/>
+        </w:rPr>
+        <w:t>R</w:t>
+      </w:r>
+      <w:r>
+        <w:rPr>
+          <w:b/>
+        </w:rPr>
+        <w:t>eminder</w:t>
+      </w:r>
+      <w:r>
+        <w:t> » qui lui se trouve dans « </w:t>
+      </w:r>
+      <w:r>
+        <w:rPr>
+          <w:b/>
+        </w:rPr>
+        <w:t>ProductManager</w:t>
+      </w:r>
+      <w:r>
+        <w:t> »</w:t>
+      </w:r>
+    </w:p>
+    <w:p>
+      <w:pPr>
+        <w:pStyle w:val="Paragraphedeliste"/>
+        <w:ind w:left="2850"/>
+        <w:jc w:val="both"/>
+      </w:pPr>
+    </w:p>
+    <w:p>
+      <w:pPr>
+        <w:pStyle w:val="Paragraphedeliste"/>
+        <w:numPr>
+          <w:ilvl w:val="0"/>
+          <w:numId w:val="13"/>
+        </w:numPr>
+        <w:jc w:val="both"/>
+      </w:pPr>
+      <w:r>
+        <w:rPr>
+          <w:b/>
+          <w:u w:val="single"/>
+        </w:rPr>
+        <w:t>Customer </w:t>
+      </w:r>
+      <w:r>
+        <w:t>:</w:t>
+      </w:r>
+      <w:r>
+        <w:t xml:space="preserve">  Ici, nous mettons en évidence la relation qu’il existe entre « </w:t>
+      </w:r>
+      <w:r>
+        <w:rPr>
+          <w:b/>
+        </w:rPr>
+        <w:t>:</w:t>
+      </w:r>
+      <w:r>
+        <w:rPr>
+          <w:b/>
+        </w:rPr>
+        <w:t>C</w:t>
+      </w:r>
+      <w:r>
+        <w:rPr>
+          <w:b/>
+        </w:rPr>
+        <w:t>ustomer</w:t>
+      </w:r>
+      <w:r>
+        <w:t> » et « </w:t>
+      </w:r>
+      <w:r>
+        <w:rPr>
+          <w:b/>
+        </w:rPr>
+        <w:t>:</w:t>
+      </w:r>
+      <w:r>
+        <w:rPr>
+          <w:b/>
+        </w:rPr>
+        <w:t>O</w:t>
+      </w:r>
+      <w:r>
+        <w:rPr>
+          <w:b/>
+        </w:rPr>
+        <w:t>rder</w:t>
+      </w:r>
+      <w:r>
+        <w:t> » qui se trouve dans « </w:t>
+      </w:r>
+      <w:r>
+        <w:rPr>
+          <w:b/>
+        </w:rPr>
+        <w:t>OrderManager</w:t>
+      </w:r>
+      <w:r>
+        <w:t> ».</w:t>
+      </w:r>
+    </w:p>
+    <w:p>
+      <w:pPr>
+        <w:pStyle w:val="Paragraphedeliste"/>
+        <w:jc w:val="both"/>
+      </w:pPr>
+    </w:p>
+    <w:p>
+      <w:pPr>
+        <w:pStyle w:val="Paragraphedeliste"/>
+        <w:numPr>
+          <w:ilvl w:val="0"/>
+          <w:numId w:val="7"/>
+        </w:numPr>
+        <w:jc w:val="both"/>
+      </w:pPr>
+      <w:r>
+        <w:rPr>
+          <w:b/>
+          <w:u w:val="single"/>
+        </w:rPr>
+        <w:t>ShoppingCart</w:t>
+      </w:r>
+      <w:r>
+        <w:t> :</w:t>
+      </w:r>
+    </w:p>
+    <w:p>
+      <w:pPr>
+        <w:pStyle w:val="Paragraphedeliste"/>
+        <w:ind w:left="1423"/>
+        <w:jc w:val="both"/>
+        <w:rPr>
+          <w:b/>
+          <w:u w:val="single"/>
+        </w:rPr>
+      </w:pPr>
+    </w:p>
+    <w:p>
+      <w:pPr>
+        <w:pStyle w:val="Paragraphedeliste"/>
+        <w:ind w:left="1423" w:firstLine="701"/>
+        <w:jc w:val="both"/>
+      </w:pPr>
+      <w:r>
+        <w:t>Cette dernière partie met en évidence les composants qui entrent en jeu lors du processus de commande. Nous pouvons voir que pour accéder au panier « </w:t>
+      </w:r>
+      <w:r>
+        <w:rPr>
+          <w:b/>
+        </w:rPr>
+        <w:t>:ShoppingCart</w:t>
+      </w:r>
+      <w:r>
+        <w:t> », il est nécessaire que l’utilisateur soit authentifié « </w:t>
+      </w:r>
+      <w:r>
+        <w:rPr>
+          <w:b/>
+        </w:rPr>
+        <w:t>:Authentication</w:t>
+      </w:r>
+      <w:r>
+        <w:t xml:space="preserve"> ». </w:t>
+      </w:r>
+    </w:p>
+    <w:p>
+      <w:pPr>
+        <w:pStyle w:val="Paragraphedeliste"/>
+        <w:ind w:left="1423"/>
+        <w:jc w:val="both"/>
+      </w:pPr>
+      <w:r>
+        <w:t>Il existe également une relation avec « </w:t>
+      </w:r>
+      <w:r>
+        <w:rPr>
+          <w:b/>
+        </w:rPr>
+        <w:t>:Order</w:t>
+      </w:r>
+      <w:r>
+        <w:t> » se trouvant dans « </w:t>
+      </w:r>
+      <w:r>
+        <w:rPr>
+          <w:b/>
+        </w:rPr>
+        <w:t>OrderManager</w:t>
+      </w:r>
+      <w:r>
+        <w:t> ». Celui-ci fournit ensuite les informations au composant « </w:t>
+      </w:r>
+      <w:r>
+        <w:rPr>
+          <w:b/>
+        </w:rPr>
+        <w:t>:Bill</w:t>
+      </w:r>
+      <w:r>
+        <w:t> » chargé de la partie facturation et qui fournit, lui-même, les informations de paiement à la banque. Illustré ici par le composant « </w:t>
+      </w:r>
+      <w:r>
+        <w:rPr>
+          <w:b/>
+        </w:rPr>
+        <w:t>:Payment</w:t>
+      </w:r>
+      <w:r>
+        <w:t> » dans structure externe « </w:t>
+      </w:r>
+      <w:r>
+        <w:rPr>
+          <w:b/>
+        </w:rPr>
+        <w:t>Bank</w:t>
+      </w:r>
+      <w:r>
+        <w:t> ».</w:t>
+      </w:r>
+    </w:p>
+    <w:p>
+      <w:pPr>
+        <w:pStyle w:val="Paragraphedeliste"/>
+        <w:ind w:left="1423"/>
+        <w:jc w:val="both"/>
+      </w:pPr>
+    </w:p>
+    <w:p>
+      <w:pPr>
+        <w:pStyle w:val="Paragraphedeliste"/>
+        <w:ind w:left="1423"/>
+        <w:jc w:val="both"/>
+      </w:pPr>
+    </w:p>
+    <w:p>
+      <w:pPr>
+        <w:pStyle w:val="Paragraphedeliste"/>
+        <w:ind w:left="1423"/>
+        <w:jc w:val="both"/>
+      </w:pPr>
+    </w:p>
+    <w:p>
+      <w:pPr>
+        <w:pStyle w:val="Paragraphedeliste"/>
+        <w:ind w:left="1423"/>
+        <w:jc w:val="both"/>
+      </w:pPr>
+    </w:p>
+    <w:p>
+      <w:pPr>
+        <w:pStyle w:val="Paragraphedeliste"/>
+        <w:ind w:left="1423"/>
+        <w:jc w:val="both"/>
+      </w:pPr>
+    </w:p>
+    <w:p>
+      <w:pPr>
+        <w:pStyle w:val="Paragraphedeliste"/>
+        <w:ind w:left="1423"/>
+        <w:jc w:val="both"/>
+      </w:pPr>
+    </w:p>
+    <w:p>
+      <w:pPr>
+        <w:pStyle w:val="Paragraphedeliste"/>
+        <w:ind w:left="1423"/>
+        <w:jc w:val="both"/>
+      </w:pPr>
+    </w:p>
+    <w:p>
+      <w:pPr>
+        <w:pStyle w:val="Paragraphedeliste"/>
+        <w:ind w:left="1423"/>
+        <w:jc w:val="both"/>
+      </w:pPr>
+    </w:p>
+    <w:p>
+      <w:pPr>
+        <w:ind w:left="360"/>
+        <w:sectPr>
+          <w:pgSz w:w="11906" w:h="16838"/>
+          <w:pgMar w:top="1418" w:right="1418" w:bottom="1418" w:left="1418" w:header="709" w:footer="709" w:gutter="0"/>
+          <w:cols w:space="708"/>
+          <w:docGrid w:linePitch="360"/>
+        </w:sectPr>
+      </w:pPr>
+    </w:p>
+    <w:p>
+      <w:pPr>
+        <w:ind w:left="360"/>
+        <w:jc w:val="center"/>
+      </w:pPr>
+      <w:r>
+        <w:lastRenderedPageBreak/>
+        <w:pict>
+          <v:shape id="_x0000_i1048" type="#_x0000_t75" style="width:682.5pt;height:529.5pt">
+            <v:imagedata r:id="rId11" o:title="diagramme_deploiement" croptop="-295f" cropbottom="-295f" cropleft="-228f" cropright="-228f"/>
+          </v:shape>
+        </w:pict>
+      </w:r>
+    </w:p>
+    <w:p>
+      <w:pPr>
+        <w:ind w:left="360"/>
+        <w:jc w:val="center"/>
+        <w:sectPr>
+          <w:pgSz w:w="16838" w:h="11906" w:orient="landscape"/>
+          <w:pgMar w:top="709" w:right="1418" w:bottom="709" w:left="1418" w:header="709" w:footer="709" w:gutter="0"/>
+          <w:cols w:space="708"/>
+          <w:docGrid w:linePitch="360"/>
+        </w:sectPr>
+      </w:pPr>
+    </w:p>
+    <w:p>
+      <w:pPr>
+        <w:pStyle w:val="Paragraphedeliste"/>
+        <w:numPr>
+          <w:ilvl w:val="0"/>
+          <w:numId w:val="5"/>
+        </w:numPr>
+        <w:jc w:val="both"/>
+        <w:rPr>
+          <w:b/>
+          <w:sz w:val="28"/>
+          <w:szCs w:val="28"/>
+          <w:u w:val="single"/>
+        </w:rPr>
+      </w:pPr>
+      <w:r>
+        <w:rPr>
+          <w:b/>
+          <w:sz w:val="28"/>
+          <w:szCs w:val="28"/>
+          <w:u w:val="single"/>
+        </w:rPr>
+        <w:lastRenderedPageBreak/>
+        <w:t xml:space="preserve">Description du diagramme de </w:t>
+      </w:r>
+      <w:r>
+        <w:rPr>
+          <w:b/>
+          <w:sz w:val="28"/>
+          <w:szCs w:val="28"/>
+          <w:u w:val="single"/>
+        </w:rPr>
+        <w:t>déploiement</w:t>
+      </w:r>
+    </w:p>
+    <w:p>
+      <w:pPr>
+        <w:jc w:val="both"/>
+        <w:rPr>
+          <w:b/>
+          <w:sz w:val="28"/>
+          <w:szCs w:val="28"/>
+          <w:u w:val="single"/>
+        </w:rPr>
+      </w:pPr>
+    </w:p>
+    <w:p>
+      <w:pPr>
+        <w:ind w:firstLine="360"/>
+        <w:jc w:val="both"/>
+      </w:pPr>
+      <w:r>
+        <w:t>Ce diagramme illustre la façon dont les éléments (nécessaires au bon fonctionnement de l’application) sont répartis et communiquent au sein de l’infrastructure.</w:t>
+      </w:r>
+    </w:p>
+    <w:p>
+      <w:pPr>
+        <w:ind w:firstLine="360"/>
+        <w:jc w:val="both"/>
+      </w:pPr>
+      <w:r>
+        <w:t xml:space="preserve">A noter que le système d’exploitation installé sur les différents serveurs sera </w:t>
+      </w:r>
+      <w:r>
+        <w:rPr>
+          <w:b/>
+        </w:rPr>
+        <w:t>Ubuntu Server</w:t>
+      </w:r>
+      <w:r>
+        <w:t xml:space="preserve">, basé sur </w:t>
+      </w:r>
+      <w:r>
+        <w:rPr>
+          <w:b/>
+        </w:rPr>
+        <w:t>Debian</w:t>
+      </w:r>
+      <w:r>
+        <w:t>.</w:t>
+      </w:r>
+    </w:p>
+    <w:p>
+      <w:pPr>
+        <w:jc w:val="both"/>
+      </w:pPr>
+    </w:p>
+    <w:p>
+      <w:pPr>
+        <w:pStyle w:val="Paragraphedeliste"/>
+        <w:numPr>
+          <w:ilvl w:val="0"/>
+          <w:numId w:val="7"/>
+        </w:numPr>
+        <w:jc w:val="both"/>
+      </w:pPr>
+      <w:r>
+        <w:rPr>
+          <w:b/>
+          <w:u w:val="single"/>
+        </w:rPr>
+        <w:t>Utilisateur</w:t>
+      </w:r>
+      <w:r>
+        <w:t> :</w:t>
+      </w:r>
+    </w:p>
+    <w:p>
+      <w:pPr>
+        <w:pStyle w:val="Paragraphedeliste"/>
+        <w:ind w:left="1423"/>
+        <w:jc w:val="both"/>
+        <w:rPr>
+          <w:u w:val="single"/>
+        </w:rPr>
+      </w:pPr>
+    </w:p>
+    <w:p>
+      <w:pPr>
+        <w:pStyle w:val="Paragraphedeliste"/>
+        <w:ind w:left="1423" w:firstLine="701"/>
+        <w:jc w:val="both"/>
+      </w:pPr>
+      <w:r>
+        <w:t>Nous pouvons voir les deux types d’utilisateurs (</w:t>
+      </w:r>
+      <w:r>
+        <w:rPr>
+          <w:b/>
+        </w:rPr>
+        <w:t>Customer</w:t>
+      </w:r>
+      <w:r>
+        <w:t xml:space="preserve"> et </w:t>
+      </w:r>
+      <w:r>
+        <w:rPr>
+          <w:b/>
+        </w:rPr>
+        <w:t>Employee</w:t>
+      </w:r>
+      <w:r>
+        <w:t>) qui pour interagir avec l’interface web, utilisent un périphérique (PC/Mac, tablette ou smartphone, l’application étant responsive). Par le biais d’un navigateur web (Firefox, Internet Explorer, Safari</w:t>
+      </w:r>
+      <w:r>
+        <w:t>, Chrome …), ils communiquent avec le serveur web nommé ici « </w:t>
+      </w:r>
+      <w:r>
+        <w:rPr>
+          <w:b/>
+        </w:rPr>
+        <w:t>Web Server</w:t>
+      </w:r>
+      <w:r>
+        <w:t xml:space="preserve"> » en utilisant le protocole </w:t>
+      </w:r>
+      <w:r>
+        <w:rPr>
+          <w:b/>
+        </w:rPr>
+        <w:t>HTTP(S)</w:t>
+      </w:r>
+      <w:r>
+        <w:t>.</w:t>
+      </w:r>
+    </w:p>
+    <w:p>
+      <w:pPr>
+        <w:jc w:val="both"/>
+        <w:rPr>
+          <w:u w:val="single"/>
+        </w:rPr>
+      </w:pPr>
+    </w:p>
+    <w:p>
+      <w:pPr>
+        <w:pStyle w:val="Paragraphedeliste"/>
+        <w:numPr>
+          <w:ilvl w:val="0"/>
+          <w:numId w:val="7"/>
+        </w:numPr>
+        <w:jc w:val="both"/>
+      </w:pPr>
+      <w:r>
+        <w:rPr>
+          <w:b/>
+          <w:u w:val="single"/>
+        </w:rPr>
+        <w:t>Web Server</w:t>
+      </w:r>
+      <w:r>
+        <w:t> :</w:t>
+      </w:r>
+    </w:p>
+    <w:p>
+      <w:pPr>
+        <w:pStyle w:val="Paragraphedeliste"/>
+        <w:ind w:left="1423"/>
+        <w:jc w:val="both"/>
+        <w:rPr>
+          <w:u w:val="single"/>
+        </w:rPr>
+      </w:pPr>
+    </w:p>
+    <w:p>
+      <w:pPr>
+        <w:pStyle w:val="Paragraphedeliste"/>
+        <w:ind w:left="1423" w:firstLine="701"/>
+        <w:jc w:val="both"/>
+      </w:pPr>
+      <w:r>
+        <w:t>Le serveur Web est défini comme étant le « </w:t>
+      </w:r>
+      <w:r>
+        <w:rPr>
+          <w:b/>
+        </w:rPr>
+        <w:t>Frontal</w:t>
+      </w:r>
+      <w:r>
+        <w:t> ». Il est celui qui héberge « </w:t>
+      </w:r>
+      <w:r>
+        <w:rPr>
+          <w:b/>
+        </w:rPr>
+        <w:t>Apache http Server</w:t>
+      </w:r>
+      <w:r>
+        <w:t xml:space="preserve"> » utilisé pour la partie site web du projet. Notamment grâce à </w:t>
+      </w:r>
+      <w:r>
+        <w:rPr>
+          <w:b/>
+        </w:rPr>
+        <w:t>HTML 5</w:t>
+      </w:r>
+      <w:r>
+        <w:t xml:space="preserve">, </w:t>
+      </w:r>
+      <w:r>
+        <w:rPr>
+          <w:b/>
+        </w:rPr>
+        <w:t>Javascript</w:t>
+      </w:r>
+      <w:r>
+        <w:t xml:space="preserve">, </w:t>
+      </w:r>
+      <w:r>
+        <w:rPr>
+          <w:b/>
+        </w:rPr>
+        <w:t>CSS</w:t>
+      </w:r>
+      <w:r>
+        <w:t xml:space="preserve"> et </w:t>
+      </w:r>
+      <w:r>
+        <w:rPr>
+          <w:b/>
+        </w:rPr>
+        <w:t>Bootstrap</w:t>
+      </w:r>
+      <w:r>
+        <w:t xml:space="preserve">. Il communique également par le protocole </w:t>
+      </w:r>
+      <w:r>
+        <w:rPr>
+          <w:b/>
+        </w:rPr>
+        <w:t>TCP/IP</w:t>
+      </w:r>
+      <w:r>
+        <w:t xml:space="preserve"> avec le serveur d’application.</w:t>
+      </w:r>
+    </w:p>
+    <w:p>
+      <w:pPr>
+        <w:jc w:val="both"/>
+      </w:pPr>
+    </w:p>
+    <w:p>
+      <w:pPr>
+        <w:pStyle w:val="Paragraphedeliste"/>
+        <w:numPr>
+          <w:ilvl w:val="0"/>
+          <w:numId w:val="7"/>
+        </w:numPr>
+        <w:jc w:val="both"/>
+      </w:pPr>
+      <w:r>
+        <w:rPr>
+          <w:b/>
+          <w:u w:val="single"/>
+        </w:rPr>
+        <w:t>Application Server</w:t>
+      </w:r>
+      <w:r>
+        <w:t> :</w:t>
+      </w:r>
+    </w:p>
+    <w:p>
+      <w:pPr>
+        <w:pStyle w:val="Paragraphedeliste"/>
+        <w:ind w:left="1423"/>
+        <w:jc w:val="both"/>
+        <w:rPr>
+          <w:b/>
+          <w:u w:val="single"/>
+        </w:rPr>
+      </w:pPr>
+    </w:p>
+    <w:p>
+      <w:pPr>
+        <w:pStyle w:val="Paragraphedeliste"/>
+        <w:ind w:left="1423" w:firstLine="701"/>
+        <w:jc w:val="both"/>
+      </w:pPr>
+      <w:r>
+        <w:t>Le serveur d’application (</w:t>
+      </w:r>
+      <w:r>
+        <w:rPr>
+          <w:b/>
+        </w:rPr>
+        <w:t>Application Server</w:t>
+      </w:r>
+      <w:r>
+        <w:t>) héberge lui la partie applicat</w:t>
+      </w:r>
+      <w:r>
+        <w:t xml:space="preserve">ion. </w:t>
+      </w:r>
+      <w:r>
+        <w:rPr>
+          <w:b/>
+        </w:rPr>
+        <w:t>Python</w:t>
+      </w:r>
+      <w:r>
+        <w:t xml:space="preserve"> et le Framework </w:t>
+      </w:r>
+      <w:r>
+        <w:rPr>
+          <w:b/>
+        </w:rPr>
+        <w:t>Django</w:t>
+      </w:r>
+      <w:r>
+        <w:t xml:space="preserve"> (nécessaires à l’application) sont installés sur ce serveur.</w:t>
+      </w:r>
+    </w:p>
+    <w:p>
+      <w:pPr>
+        <w:pStyle w:val="Paragraphedeliste"/>
+        <w:ind w:left="1423"/>
+        <w:jc w:val="both"/>
+      </w:pPr>
+      <w:r>
+        <w:t>Concernant les relations, nous pouvons voir que l’utilisateur interagit avec l’élément « </w:t>
+      </w:r>
+      <w:r>
+        <w:rPr>
+          <w:b/>
+        </w:rPr>
+        <w:t>UserManager </w:t>
+      </w:r>
+      <w:r>
+        <w:t>» notamment lors de l’authentification. Lui-même est lié à l’élément « </w:t>
+      </w:r>
+      <w:r>
+        <w:rPr>
+          <w:b/>
+        </w:rPr>
+        <w:t>UserInterface</w:t>
+      </w:r>
+      <w:r>
+        <w:t> » qui est chargé d’afficher l’interface de l’utilisateur authentifié.</w:t>
+      </w:r>
+    </w:p>
+    <w:p>
+      <w:pPr>
+        <w:pStyle w:val="Paragraphedeliste"/>
+        <w:ind w:left="1423"/>
+        <w:jc w:val="both"/>
+      </w:pPr>
+      <w:r>
+        <w:t>On peut également noter la liaison entre « </w:t>
+      </w:r>
+      <w:r>
+        <w:rPr>
+          <w:b/>
+        </w:rPr>
+        <w:t>OrderManager</w:t>
+      </w:r>
+      <w:r>
+        <w:t> » et « </w:t>
+      </w:r>
+      <w:r>
+        <w:rPr>
+          <w:b/>
+        </w:rPr>
+        <w:t>Payment</w:t>
+      </w:r>
+      <w:r>
+        <w:t xml:space="preserve"> » nécessaire lors du paiement d’une commande à la banque qui est un élément externe à l’infrastructure. </w:t>
+      </w:r>
+    </w:p>
+    <w:p>
+      <w:pPr>
+        <w:pStyle w:val="Paragraphedeliste"/>
+        <w:ind w:left="1423"/>
+        <w:jc w:val="both"/>
+      </w:pPr>
+      <w:r>
+        <w:t>Ce serveur communique également avec le serveur de base de données « </w:t>
+      </w:r>
+      <w:r>
+        <w:rPr>
+          <w:b/>
+        </w:rPr>
+        <w:t>Database Server </w:t>
+      </w:r>
+      <w:r>
+        <w:t xml:space="preserve">» en utilisant le protocole </w:t>
+      </w:r>
+      <w:r>
+        <w:rPr>
+          <w:b/>
+        </w:rPr>
+        <w:t>TCP/IP</w:t>
+      </w:r>
+    </w:p>
+    <w:p>
+      <w:pPr>
+        <w:pStyle w:val="Paragraphedeliste"/>
+        <w:ind w:left="1423"/>
+        <w:jc w:val="both"/>
+      </w:pPr>
+    </w:p>
+    <w:p>
+      <w:pPr>
+        <w:pStyle w:val="Paragraphedeliste"/>
+        <w:ind w:left="1423"/>
+        <w:jc w:val="both"/>
+      </w:pPr>
+    </w:p>
+    <w:p>
+      <w:pPr>
+        <w:pStyle w:val="Paragraphedeliste"/>
+        <w:numPr>
+          <w:ilvl w:val="0"/>
+          <w:numId w:val="7"/>
+        </w:numPr>
+        <w:jc w:val="both"/>
+      </w:pPr>
+      <w:r>
+        <w:rPr>
+          <w:b/>
+          <w:u w:val="single"/>
+        </w:rPr>
+        <w:t>Database Server</w:t>
+      </w:r>
+      <w:r>
+        <w:t> :</w:t>
+      </w:r>
+    </w:p>
+    <w:p>
+      <w:pPr>
+        <w:pStyle w:val="Paragraphedeliste"/>
+        <w:ind w:left="1423"/>
+        <w:jc w:val="both"/>
+        <w:rPr>
+          <w:b/>
+          <w:u w:val="single"/>
+        </w:rPr>
+      </w:pPr>
+    </w:p>
+    <w:p>
+      <w:pPr>
+        <w:pStyle w:val="Paragraphedeliste"/>
+        <w:ind w:left="1423" w:firstLine="701"/>
+        <w:jc w:val="both"/>
+      </w:pPr>
+      <w:r>
+        <w:t xml:space="preserve">Nous terminons avec le serveur hébergeant la base de données. Ce serveur communique très régulièrement avec le serveur d’application. </w:t>
+      </w:r>
+    </w:p>
+    <w:p>
+      <w:pPr>
+        <w:pStyle w:val="Paragraphedeliste"/>
+        <w:ind w:left="1423"/>
+        <w:jc w:val="both"/>
+      </w:pPr>
+      <w:r>
+        <w:rPr>
+          <w:b/>
+        </w:rPr>
+        <w:lastRenderedPageBreak/>
+        <w:t>PostgreSQL</w:t>
+      </w:r>
+      <w:r>
+        <w:t xml:space="preserve"> est installé sur ce serveur ainsi que </w:t>
+      </w:r>
+      <w:r>
+        <w:rPr>
+          <w:b/>
+        </w:rPr>
+        <w:t>PGAdmin 4</w:t>
+      </w:r>
+      <w:r>
+        <w:t xml:space="preserve"> pour administrer la base hébergée et nommée « </w:t>
+      </w:r>
+      <w:r>
+        <w:rPr>
+          <w:b/>
+        </w:rPr>
+        <w:t>oc_pizza</w:t>
+      </w:r>
+      <w:r>
+        <w:t> », qui contient elle-même toutes les tables nécessaires au fonctionnement de l’application.</w:t>
+      </w:r>
+    </w:p>
+    <w:p>
+      <w:pPr>
+        <w:pStyle w:val="Paragraphedeliste"/>
+        <w:ind w:left="1423"/>
+        <w:jc w:val="both"/>
+      </w:pPr>
+      <w:r>
+        <w:t xml:space="preserve">A savoir que nous aurions pu choisir </w:t>
+      </w:r>
+      <w:r>
+        <w:rPr>
+          <w:b/>
+        </w:rPr>
+        <w:t>MySQL</w:t>
+      </w:r>
+      <w:r>
+        <w:t xml:space="preserve"> comme </w:t>
+      </w:r>
+      <w:r>
+        <w:rPr>
+          <w:b/>
+        </w:rPr>
+        <w:t>SGBDR</w:t>
+      </w:r>
+      <w:r>
+        <w:t xml:space="preserve"> en lieu et place de </w:t>
+      </w:r>
+      <w:r>
+        <w:rPr>
+          <w:b/>
+        </w:rPr>
+        <w:t>PostgreSQL</w:t>
+      </w:r>
+      <w:r>
+        <w:t xml:space="preserve">. Nous utiliserions alors </w:t>
+      </w:r>
+      <w:r>
+        <w:rPr>
+          <w:b/>
+        </w:rPr>
+        <w:t>PhpMyAdmin</w:t>
+      </w:r>
+      <w:r>
+        <w:t xml:space="preserve"> ou </w:t>
+      </w:r>
+      <w:r>
+        <w:rPr>
+          <w:b/>
+        </w:rPr>
+        <w:t>MySQL Workbench</w:t>
+      </w:r>
+      <w:r>
+        <w:t xml:space="preserve"> pour administrer la base.</w:t>
+      </w:r>
+    </w:p>
+    <w:p>
+      <w:pPr>
+        <w:jc w:val="both"/>
+      </w:pPr>
+    </w:p>
+    <w:p>
+      <w:pPr>
+        <w:jc w:val="both"/>
+      </w:pPr>
+    </w:p>
+    <w:p>
+      <w:pPr>
+        <w:ind w:left="360"/>
+      </w:pPr>
+      <w:bookmarkStart w:id="0" w:name="_GoBack"/>
+      <w:bookmarkEnd w:id="0"/>
+    </w:p>
     <w:sectPr>
       <w:pgSz w:w="11906" w:h="16838"/>
-      <w:pgMar w:top="1418" w:right="1418" w:bottom="1418" w:left="1418" w:header="709" w:footer="709" w:gutter="0"/>
+      <w:pgMar w:top="1418" w:right="1416" w:bottom="1418" w:left="1418" w:header="709" w:footer="709" w:gutter="0"/>
       <w:cols w:space="708"/>
       <w:docGrid w:linePitch="360"/>
     </w:sectPr>
@@ -2569,7 +3940,7 @@
         <v:path o:extrusionok="f" gradientshapeok="t" o:connecttype="rect"/>
         <o:lock v:ext="edit" aspectratio="t"/>
       </v:shapetype>
-      <v:shape id="_x0000_i1028" type="#_x0000_t75" style="width:11.25pt;height:11.25pt" o:bullet="t">
+      <v:shape id="_x0000_i1063" type="#_x0000_t75" style="width:11.25pt;height:11.25pt" o:bullet="t">
         <v:imagedata r:id="rId1" o:title="mso2E3C"/>
       </v:shape>
     </w:pict>
@@ -2914,6 +4285,119 @@
     </w:lvl>
   </w:abstractNum>
   <w:abstractNum w:abstractNumId="3" w15:restartNumberingAfterBreak="0">
+    <w:nsid w:val="311F21FE"/>
+    <w:multiLevelType w:val="hybridMultilevel"/>
+    <w:tmpl w:val="8092FFE4"/>
+    <w:lvl w:ilvl="0" w:tplc="040C0005">
+      <w:start w:val="1"/>
+      <w:numFmt w:val="bullet"/>
+      <w:lvlText w:val=""/>
+      <w:lvlJc w:val="left"/>
+      <w:pPr>
+        <w:ind w:left="2850" w:hanging="360"/>
+      </w:pPr>
+      <w:rPr>
+        <w:rFonts w:ascii="Wingdings" w:hAnsi="Wingdings" w:hint="default"/>
+      </w:rPr>
+    </w:lvl>
+    <w:lvl w:ilvl="1" w:tplc="040C0003" w:tentative="1">
+      <w:start w:val="1"/>
+      <w:numFmt w:val="bullet"/>
+      <w:lvlText w:val="o"/>
+      <w:lvlJc w:val="left"/>
+      <w:pPr>
+        <w:ind w:left="3570" w:hanging="360"/>
+      </w:pPr>
+      <w:rPr>
+        <w:rFonts w:ascii="Courier New" w:hAnsi="Courier New" w:cs="Courier New" w:hint="default"/>
+      </w:rPr>
+    </w:lvl>
+    <w:lvl w:ilvl="2" w:tplc="040C0005" w:tentative="1">
+      <w:start w:val="1"/>
+      <w:numFmt w:val="bullet"/>
+      <w:lvlText w:val=""/>
+      <w:lvlJc w:val="left"/>
+      <w:pPr>
+        <w:ind w:left="4290" w:hanging="360"/>
+      </w:pPr>
+      <w:rPr>
+        <w:rFonts w:ascii="Wingdings" w:hAnsi="Wingdings" w:hint="default"/>
+      </w:rPr>
+    </w:lvl>
+    <w:lvl w:ilvl="3" w:tplc="040C0001" w:tentative="1">
+      <w:start w:val="1"/>
+      <w:numFmt w:val="bullet"/>
+      <w:lvlText w:val=""/>
+      <w:lvlJc w:val="left"/>
+      <w:pPr>
+        <w:ind w:left="5010" w:hanging="360"/>
+      </w:pPr>
+      <w:rPr>
+        <w:rFonts w:ascii="Symbol" w:hAnsi="Symbol" w:hint="default"/>
+      </w:rPr>
+    </w:lvl>
+    <w:lvl w:ilvl="4" w:tplc="040C0003" w:tentative="1">
+      <w:start w:val="1"/>
+      <w:numFmt w:val="bullet"/>
+      <w:lvlText w:val="o"/>
+      <w:lvlJc w:val="left"/>
+      <w:pPr>
+        <w:ind w:left="5730" w:hanging="360"/>
+      </w:pPr>
+      <w:rPr>
+        <w:rFonts w:ascii="Courier New" w:hAnsi="Courier New" w:cs="Courier New" w:hint="default"/>
+      </w:rPr>
+    </w:lvl>
+    <w:lvl w:ilvl="5" w:tplc="040C0005" w:tentative="1">
+      <w:start w:val="1"/>
+      <w:numFmt w:val="bullet"/>
+      <w:lvlText w:val=""/>
+      <w:lvlJc w:val="left"/>
+      <w:pPr>
+        <w:ind w:left="6450" w:hanging="360"/>
+      </w:pPr>
+      <w:rPr>
+        <w:rFonts w:ascii="Wingdings" w:hAnsi="Wingdings" w:hint="default"/>
+      </w:rPr>
+    </w:lvl>
+    <w:lvl w:ilvl="6" w:tplc="040C0001" w:tentative="1">
+      <w:start w:val="1"/>
+      <w:numFmt w:val="bullet"/>
+      <w:lvlText w:val=""/>
+      <w:lvlJc w:val="left"/>
+      <w:pPr>
+        <w:ind w:left="7170" w:hanging="360"/>
+      </w:pPr>
+      <w:rPr>
+        <w:rFonts w:ascii="Symbol" w:hAnsi="Symbol" w:hint="default"/>
+      </w:rPr>
+    </w:lvl>
+    <w:lvl w:ilvl="7" w:tplc="040C0003" w:tentative="1">
+      <w:start w:val="1"/>
+      <w:numFmt w:val="bullet"/>
+      <w:lvlText w:val="o"/>
+      <w:lvlJc w:val="left"/>
+      <w:pPr>
+        <w:ind w:left="7890" w:hanging="360"/>
+      </w:pPr>
+      <w:rPr>
+        <w:rFonts w:ascii="Courier New" w:hAnsi="Courier New" w:cs="Courier New" w:hint="default"/>
+      </w:rPr>
+    </w:lvl>
+    <w:lvl w:ilvl="8" w:tplc="040C0005" w:tentative="1">
+      <w:start w:val="1"/>
+      <w:numFmt w:val="bullet"/>
+      <w:lvlText w:val=""/>
+      <w:lvlJc w:val="left"/>
+      <w:pPr>
+        <w:ind w:left="8610" w:hanging="360"/>
+      </w:pPr>
+      <w:rPr>
+        <w:rFonts w:ascii="Wingdings" w:hAnsi="Wingdings" w:hint="default"/>
+      </w:rPr>
+    </w:lvl>
+  </w:abstractNum>
+  <w:abstractNum w:abstractNumId="4" w15:restartNumberingAfterBreak="0">
     <w:nsid w:val="3259474E"/>
     <w:multiLevelType w:val="hybridMultilevel"/>
     <w:tmpl w:val="8A2C5A5A"/>
@@ -3026,7 +4510,7 @@
       </w:rPr>
     </w:lvl>
   </w:abstractNum>
-  <w:abstractNum w:abstractNumId="4" w15:restartNumberingAfterBreak="0">
+  <w:abstractNum w:abstractNumId="5" w15:restartNumberingAfterBreak="0">
     <w:nsid w:val="3B0D1197"/>
     <w:multiLevelType w:val="hybridMultilevel"/>
     <w:tmpl w:val="15BAE714"/>
@@ -3139,7 +4623,7 @@
       </w:rPr>
     </w:lvl>
   </w:abstractNum>
-  <w:abstractNum w:abstractNumId="5" w15:restartNumberingAfterBreak="0">
+  <w:abstractNum w:abstractNumId="6" w15:restartNumberingAfterBreak="0">
     <w:nsid w:val="427F54BB"/>
     <w:multiLevelType w:val="hybridMultilevel"/>
     <w:tmpl w:val="8F22AB48"/>
@@ -3252,7 +4736,7 @@
       </w:rPr>
     </w:lvl>
   </w:abstractNum>
-  <w:abstractNum w:abstractNumId="6" w15:restartNumberingAfterBreak="0">
+  <w:abstractNum w:abstractNumId="7" w15:restartNumberingAfterBreak="0">
     <w:nsid w:val="51706995"/>
     <w:multiLevelType w:val="hybridMultilevel"/>
     <w:tmpl w:val="978C517E"/>
@@ -3365,7 +4849,7 @@
       </w:rPr>
     </w:lvl>
   </w:abstractNum>
-  <w:abstractNum w:abstractNumId="7" w15:restartNumberingAfterBreak="0">
+  <w:abstractNum w:abstractNumId="8" w15:restartNumberingAfterBreak="0">
     <w:nsid w:val="51A03E17"/>
     <w:multiLevelType w:val="hybridMultilevel"/>
     <w:tmpl w:val="8C7AC4A4"/>
@@ -3478,10 +4962,10 @@
       </w:rPr>
     </w:lvl>
   </w:abstractNum>
-  <w:abstractNum w:abstractNumId="8" w15:restartNumberingAfterBreak="0">
+  <w:abstractNum w:abstractNumId="9" w15:restartNumberingAfterBreak="0">
     <w:nsid w:val="51FC66A9"/>
     <w:multiLevelType w:val="hybridMultilevel"/>
-    <w:tmpl w:val="9EB6220C"/>
+    <w:tmpl w:val="981C0448"/>
     <w:lvl w:ilvl="0" w:tplc="040C000B">
       <w:start w:val="1"/>
       <w:numFmt w:val="bullet"/>
@@ -3591,7 +5075,7 @@
       </w:rPr>
     </w:lvl>
   </w:abstractNum>
-  <w:abstractNum w:abstractNumId="9" w15:restartNumberingAfterBreak="0">
+  <w:abstractNum w:abstractNumId="10" w15:restartNumberingAfterBreak="0">
     <w:nsid w:val="66796C7F"/>
     <w:multiLevelType w:val="hybridMultilevel"/>
     <w:tmpl w:val="35B4A7C6"/>
@@ -3705,7 +5189,7 @@
       </w:rPr>
     </w:lvl>
   </w:abstractNum>
-  <w:abstractNum w:abstractNumId="10" w15:restartNumberingAfterBreak="0">
+  <w:abstractNum w:abstractNumId="11" w15:restartNumberingAfterBreak="0">
     <w:nsid w:val="7F8309AA"/>
     <w:multiLevelType w:val="hybridMultilevel"/>
     <w:tmpl w:val="F31E6978"/>
@@ -3791,7 +5275,7 @@
       </w:pPr>
     </w:lvl>
   </w:abstractNum>
-  <w:abstractNum w:abstractNumId="11" w15:restartNumberingAfterBreak="0">
+  <w:abstractNum w:abstractNumId="12" w15:restartNumberingAfterBreak="0">
     <w:nsid w:val="7FB753AD"/>
     <w:multiLevelType w:val="hybridMultilevel"/>
     <w:tmpl w:val="950A16E8"/>
@@ -3905,10 +5389,10 @@
     </w:lvl>
   </w:abstractNum>
   <w:num w:numId="1">
-    <w:abstractNumId w:val="7"/>
+    <w:abstractNumId w:val="8"/>
   </w:num>
   <w:num w:numId="2">
-    <w:abstractNumId w:val="11"/>
+    <w:abstractNumId w:val="12"/>
   </w:num>
   <w:num w:numId="3">
     <w:abstractNumId w:val="2"/>
@@ -3917,28 +5401,31 @@
     <w:abstractNumId w:val="0"/>
   </w:num>
   <w:num w:numId="5">
+    <w:abstractNumId w:val="10"/>
+  </w:num>
+  <w:num w:numId="6">
+    <w:abstractNumId w:val="11"/>
+  </w:num>
+  <w:num w:numId="7">
     <w:abstractNumId w:val="9"/>
   </w:num>
-  <w:num w:numId="6">
-    <w:abstractNumId w:val="10"/>
+  <w:num w:numId="8">
+    <w:abstractNumId w:val="5"/>
   </w:num>
-  <w:num w:numId="7">
-    <w:abstractNumId w:val="8"/>
-  </w:num>
-  <w:num w:numId="8">
+  <w:num w:numId="9">
     <w:abstractNumId w:val="4"/>
   </w:num>
-  <w:num w:numId="9">
-    <w:abstractNumId w:val="3"/>
-  </w:num>
   <w:num w:numId="10">
-    <w:abstractNumId w:val="5"/>
+    <w:abstractNumId w:val="6"/>
   </w:num>
   <w:num w:numId="11">
-    <w:abstractNumId w:val="6"/>
+    <w:abstractNumId w:val="7"/>
   </w:num>
   <w:num w:numId="12">
     <w:abstractNumId w:val="1"/>
+  </w:num>
+  <w:num w:numId="13">
+    <w:abstractNumId w:val="3"/>
   </w:num>
 </w:numbering>
 </file>
@@ -4707,7 +6194,7 @@
 </file>
 
 <file path=customXml/itemProps1.xml><?xml version="1.0" encoding="utf-8"?>
-<ds:datastoreItem xmlns:ds="http://schemas.openxmlformats.org/officeDocument/2006/customXml" ds:itemID="{1817A926-C291-418E-B55C-448660377F5D}">
+<ds:datastoreItem xmlns:ds="http://schemas.openxmlformats.org/officeDocument/2006/customXml" ds:itemID="{2D8D0E26-6CAB-4B6E-A472-4D51EE950876}">
   <ds:schemaRefs>
     <ds:schemaRef ds:uri="http://schemas.openxmlformats.org/officeDocument/2006/bibliography"/>
   </ds:schemaRefs>

</xml_diff>